<commit_message>
LADIES AND GENTLEMEN, WE ARE GAMING!!!
</commit_message>
<xml_diff>
--- a/Section 2.docx
+++ b/Section 2.docx
@@ -1,17 +1,13 @@
 
 <file path=word/document.xml><?xml version="1.0" encoding="utf-8"?>
-<w:document xmlns:wpc="http://schemas.microsoft.com/office/word/2010/wordprocessingCanvas" xmlns:cx="http://schemas.microsoft.com/office/drawing/2014/chartex" xmlns:cx1="http://schemas.microsoft.com/office/drawing/2015/9/8/chartex" xmlns:cx2="http://schemas.microsoft.com/office/drawing/2015/10/21/chartex" xmlns:cx3="http://schemas.microsoft.com/office/drawing/2016/5/9/chartex" xmlns:cx4="http://schemas.microsoft.com/office/drawing/2016/5/10/chartex" xmlns:cx5="http://schemas.microsoft.com/office/drawing/2016/5/11/chartex" xmlns:cx6="http://schemas.microsoft.com/office/drawing/2016/5/12/chartex" xmlns:cx7="http://schemas.microsoft.com/office/drawing/2016/5/13/chartex" xmlns:cx8="http://schemas.microsoft.com/office/drawing/2016/5/14/chartex" xmlns:mc="http://schemas.openxmlformats.org/markup-compatibility/2006" xmlns:aink="http://schemas.microsoft.com/office/drawing/2016/ink" xmlns:am3d="http://schemas.microsoft.com/office/drawing/2017/model3d" xmlns:o="urn:schemas-microsoft-com:office:office" xmlns:r="http://schemas.openxmlformats.org/officeDocument/2006/relationships" xmlns:m="http://schemas.openxmlformats.org/officeDocument/2006/math" xmlns:v="urn:schemas-microsoft-com:vml" xmlns:wp14="http://schemas.microsoft.com/office/word/2010/wordprocessingDrawing" xmlns:wp="http://schemas.openxmlformats.org/drawingml/2006/wordprocessingDrawing" xmlns:w10="urn:schemas-microsoft-com:office:word" xmlns:w="http://schemas.openxmlformats.org/wordprocessingml/2006/main" xmlns:w14="http://schemas.microsoft.com/office/word/2010/wordml" xmlns:w15="http://schemas.microsoft.com/office/word/2012/wordml" xmlns:w16cex="http://schemas.microsoft.com/office/word/2018/wordml/cex" xmlns:w16cid="http://schemas.microsoft.com/office/word/2016/wordml/cid" xmlns:w16="http://schemas.microsoft.com/office/word/2018/wordml" xmlns:w16se="http://schemas.microsoft.com/office/word/2015/wordml/symex" xmlns:wpg="http://schemas.microsoft.com/office/word/2010/wordprocessingGroup" xmlns:wpi="http://schemas.microsoft.com/office/word/2010/wordprocessingInk" xmlns:wne="http://schemas.microsoft.com/office/word/2006/wordml" xmlns:wps="http://schemas.microsoft.com/office/word/2010/wordprocessingShape" mc:Ignorable="w14 w15 w16se w16cid w16 w16cex wp14">
+<w:document xmlns:o="urn:schemas-microsoft-com:office:office" xmlns:r="http://schemas.openxmlformats.org/officeDocument/2006/relationships" xmlns:v="urn:schemas-microsoft-com:vml" xmlns:w="http://schemas.openxmlformats.org/wordprocessingml/2006/main" xmlns:w10="urn:schemas-microsoft-com:office:word" xmlns:wp="http://schemas.openxmlformats.org/drawingml/2006/wordprocessingDrawing" xmlns:wps="http://schemas.microsoft.com/office/word/2010/wordprocessingShape" xmlns:wpg="http://schemas.microsoft.com/office/word/2010/wordprocessingGroup" xmlns:mc="http://schemas.openxmlformats.org/markup-compatibility/2006" xmlns:wp14="http://schemas.microsoft.com/office/word/2010/wordprocessingDrawing" xmlns:w14="http://schemas.microsoft.com/office/word/2010/wordml" mc:Ignorable="w14 wp14">
   <w:body>
     <w:p>
       <w:pPr>
-        <w:pBdr>
-          <w:top w:val="nil"/>
-          <w:left w:val="nil"/>
-          <w:bottom w:val="nil"/>
-          <w:right w:val="nil"/>
-          <w:between w:val="nil"/>
-        </w:pBdr>
-        <w:spacing w:after="120"/>
+        <w:pStyle w:val="Normal"/>
+        <w:pBdr/>
+        <w:spacing w:before="0" w:after="120"/>
+        <w:rPr/>
       </w:pPr>
       <w:r>
         <w:rPr>
@@ -20,202 +16,54 @@
           <w:sz w:val="28"/>
           <w:szCs w:val="28"/>
         </w:rPr>
-        <w:t>2.1. Test Case [ID from Sec. 1.3]</w:t>
+        <w:t xml:space="preserve">2.1. Test Case </w:t>
+      </w:r>
+      <w:r>
+        <w:rPr>
+          <w:rFonts w:eastAsia="Arial" w:cs="Arial"/>
+          <w:b/>
+          <w:i/>
+          <w:sz w:val="28"/>
+          <w:szCs w:val="28"/>
+        </w:rPr>
+        <w:t>OOF</w:t>
       </w:r>
     </w:p>
     <w:p>
       <w:pPr>
-        <w:pBdr>
-          <w:top w:val="nil"/>
-          <w:left w:val="nil"/>
-          <w:bottom w:val="nil"/>
-          <w:right w:val="nil"/>
-          <w:between w:val="nil"/>
-        </w:pBdr>
-        <w:ind w:left="360"/>
-        <w:rPr>
-          <w:color w:val="000000"/>
-        </w:rPr>
+        <w:pStyle w:val="Normal"/>
+        <w:pBdr/>
+        <w:spacing w:before="0" w:after="120"/>
+        <w:ind w:left="360" w:hanging="0"/>
+        <w:rPr/>
       </w:pPr>
       <w:r>
-        <w:rPr>
-          <w:color w:val="000000"/>
-          <w:highlight w:val="yellow"/>
-        </w:rPr>
-        <w:t xml:space="preserve">&lt;Provide enough </w:t>
+        <w:rPr/>
       </w:r>
-      <w:r>
-        <w:rPr>
-          <w:b/>
-          <w:i/>
-          <w:color w:val="000000"/>
-          <w:highlight w:val="yellow"/>
-          <w:u w:val="single"/>
-        </w:rPr>
-        <w:t>detail</w:t>
-      </w:r>
-      <w:r>
-        <w:rPr>
-          <w:color w:val="000000"/>
-          <w:highlight w:val="yellow"/>
-        </w:rPr>
-        <w:t xml:space="preserve"> on the steps and sub-steps for the tester to perform the task.</w:t>
-      </w:r>
-    </w:p>
-    <w:p>
-      <w:pPr>
-        <w:pBdr>
-          <w:top w:val="nil"/>
-          <w:left w:val="nil"/>
-          <w:bottom w:val="nil"/>
-          <w:right w:val="nil"/>
-          <w:between w:val="nil"/>
-        </w:pBdr>
-        <w:ind w:left="360"/>
-        <w:rPr>
-          <w:color w:val="000000"/>
-        </w:rPr>
-      </w:pPr>
-    </w:p>
-    <w:p>
-      <w:pPr>
-        <w:pBdr>
-          <w:top w:val="nil"/>
-          <w:left w:val="nil"/>
-          <w:bottom w:val="nil"/>
-          <w:right w:val="nil"/>
-          <w:between w:val="nil"/>
-        </w:pBdr>
-        <w:ind w:left="360"/>
-      </w:pPr>
-      <w:r>
-        <w:rPr>
-          <w:color w:val="000000"/>
-          <w:highlight w:val="yellow"/>
-        </w:rPr>
-        <w:t xml:space="preserve">Include any data entry </w:t>
-      </w:r>
-      <w:r>
-        <w:rPr>
-          <w:color w:val="000000"/>
-          <w:highlight w:val="yellow"/>
-        </w:rPr>
-        <w:t>l</w:t>
-      </w:r>
-      <w:r>
-        <w:rPr>
-          <w:color w:val="000000"/>
-          <w:highlight w:val="yellow"/>
-        </w:rPr>
-        <w:t>imitations – i.e. only numeric, required decimal places, et al</w:t>
-      </w:r>
-    </w:p>
-    <w:p>
-      <w:pPr>
-        <w:pBdr>
-          <w:top w:val="nil"/>
-          <w:left w:val="nil"/>
-          <w:bottom w:val="nil"/>
-          <w:right w:val="nil"/>
-          <w:between w:val="nil"/>
-        </w:pBdr>
-        <w:ind w:left="360"/>
-      </w:pPr>
-    </w:p>
-    <w:p>
-      <w:pPr>
-        <w:pBdr>
-          <w:top w:val="nil"/>
-          <w:left w:val="nil"/>
-          <w:bottom w:val="nil"/>
-          <w:right w:val="nil"/>
-          <w:between w:val="nil"/>
-        </w:pBdr>
-        <w:ind w:left="360"/>
-      </w:pPr>
-      <w:r>
-        <w:rPr>
-          <w:color w:val="000000"/>
-          <w:highlight w:val="yellow"/>
-        </w:rPr>
-        <w:t xml:space="preserve">Remember the tester often </w:t>
-      </w:r>
-      <w:r>
-        <w:rPr>
-          <w:b/>
-          <w:i/>
-          <w:color w:val="000000"/>
-          <w:highlight w:val="yellow"/>
-          <w:u w:val="single"/>
-        </w:rPr>
-        <w:t>knows nothing about the system</w:t>
-      </w:r>
-      <w:r>
-        <w:rPr>
-          <w:color w:val="000000"/>
-          <w:highlight w:val="yellow"/>
-        </w:rPr>
-        <w:t xml:space="preserve"> other than what you provide for the test. Make sure you give the tester </w:t>
-      </w:r>
-      <w:r>
-        <w:rPr>
-          <w:b/>
-          <w:i/>
-          <w:color w:val="000000"/>
-          <w:highlight w:val="yellow"/>
-          <w:u w:val="single"/>
-        </w:rPr>
-        <w:t>sufficient</w:t>
-      </w:r>
-      <w:r>
-        <w:rPr>
-          <w:color w:val="000000"/>
-          <w:highlight w:val="yellow"/>
-        </w:rPr>
-        <w:t xml:space="preserve"> instructions.</w:t>
-      </w:r>
-      <w:r>
-        <w:rPr>
-          <w:color w:val="000000"/>
-          <w:highlight w:val="yellow"/>
-        </w:rPr>
-        <w:t>&gt;</w:t>
-      </w:r>
-    </w:p>
-    <w:p>
-      <w:pPr>
-        <w:pBdr>
-          <w:top w:val="nil"/>
-          <w:left w:val="nil"/>
-          <w:bottom w:val="nil"/>
-          <w:right w:val="nil"/>
-          <w:between w:val="nil"/>
-        </w:pBdr>
-        <w:spacing w:after="120"/>
-        <w:ind w:left="360"/>
-      </w:pPr>
     </w:p>
     <w:tbl>
       <w:tblPr>
         <w:tblW w:w="9480" w:type="dxa"/>
-        <w:tblInd w:w="-15" w:type="dxa"/>
-        <w:tblBorders>
-          <w:top w:val="single" w:sz="6" w:space="0" w:color="000000"/>
-          <w:left w:val="single" w:sz="6" w:space="0" w:color="000000"/>
-          <w:bottom w:val="single" w:sz="6" w:space="0" w:color="000000"/>
-          <w:right w:val="single" w:sz="6" w:space="0" w:color="000000"/>
-        </w:tblBorders>
+        <w:jc w:val="left"/>
+        <w:tblInd w:w="-14" w:type="dxa"/>
         <w:tblLayout w:type="fixed"/>
-        <w:tblLook w:val="0000" w:firstRow="0" w:lastRow="0" w:firstColumn="0" w:lastColumn="0" w:noHBand="0" w:noVBand="0"/>
+        <w:tblCellMar>
+          <w:top w:w="0" w:type="dxa"/>
+          <w:left w:w="108" w:type="dxa"/>
+          <w:bottom w:w="0" w:type="dxa"/>
+          <w:right w:w="108" w:type="dxa"/>
+        </w:tblCellMar>
+        <w:tblLook w:val="0000" w:noHBand="0" w:noVBand="0" w:firstColumn="0" w:lastRow="0" w:lastColumn="0" w:firstRow="0"/>
       </w:tblPr>
       <w:tblGrid>
-        <w:gridCol w:w="3300"/>
+        <w:gridCol w:w="3299"/>
         <w:gridCol w:w="6180"/>
       </w:tblGrid>
       <w:tr>
+        <w:trPr/>
         <w:tc>
           <w:tcPr>
-            <w:tcW w:w="3300" w:type="dxa"/>
+            <w:tcW w:w="3299" w:type="dxa"/>
             <w:tcBorders>
               <w:top w:val="single" w:sz="6" w:space="0" w:color="000000"/>
               <w:left w:val="single" w:sz="6" w:space="0" w:color="000000"/>
@@ -226,15 +74,12 @@
           </w:tcPr>
           <w:p>
             <w:pPr>
-              <w:keepNext/>
-              <w:pBdr>
-                <w:top w:val="nil"/>
-                <w:left w:val="nil"/>
-                <w:bottom w:val="nil"/>
-                <w:right w:val="nil"/>
-                <w:between w:val="nil"/>
-              </w:pBdr>
+              <w:pStyle w:val="Normal"/>
+              <w:keepNext w:val="true"/>
+              <w:widowControl w:val="false"/>
+              <w:pBdr/>
               <w:jc w:val="center"/>
+              <w:rPr/>
             </w:pPr>
             <w:r>
               <w:rPr>
@@ -257,14 +102,11 @@
           </w:tcPr>
           <w:p>
             <w:pPr>
-              <w:pBdr>
-                <w:top w:val="nil"/>
-                <w:left w:val="nil"/>
-                <w:bottom w:val="nil"/>
-                <w:right w:val="nil"/>
-                <w:between w:val="nil"/>
-              </w:pBdr>
+              <w:pStyle w:val="Normal"/>
+              <w:widowControl w:val="false"/>
+              <w:pBdr/>
               <w:jc w:val="center"/>
+              <w:rPr/>
             </w:pPr>
             <w:r>
               <w:rPr>
@@ -276,9 +118,10 @@
         </w:tc>
       </w:tr>
       <w:tr>
+        <w:trPr/>
         <w:tc>
           <w:tcPr>
-            <w:tcW w:w="3300" w:type="dxa"/>
+            <w:tcW w:w="3299" w:type="dxa"/>
             <w:tcBorders>
               <w:top w:val="single" w:sz="6" w:space="0" w:color="000000"/>
               <w:left w:val="single" w:sz="6" w:space="0" w:color="000000"/>
@@ -289,16 +132,18 @@
           </w:tcPr>
           <w:p>
             <w:pPr>
-              <w:pBdr>
-                <w:top w:val="nil"/>
-                <w:left w:val="nil"/>
-                <w:bottom w:val="nil"/>
-                <w:right w:val="nil"/>
-                <w:between w:val="nil"/>
-              </w:pBdr>
+              <w:pStyle w:val="Normal"/>
+              <w:widowControl w:val="false"/>
+              <w:pBdr/>
+              <w:rPr/>
             </w:pPr>
             <w:r>
-              <w:t>1</w:t>
+              <w:rPr/>
+              <w:t xml:space="preserve">1 </w:t>
+            </w:r>
+            <w:r>
+              <w:rPr/>
+              <w:t>OOF</w:t>
             </w:r>
           </w:p>
         </w:tc>
@@ -315,128 +160,157 @@
           </w:tcPr>
           <w:p>
             <w:pPr>
-              <w:widowControl w:val="0"/>
-              <w:pBdr>
-                <w:top w:val="nil"/>
-                <w:left w:val="nil"/>
-                <w:bottom w:val="nil"/>
-                <w:right w:val="nil"/>
-                <w:between w:val="nil"/>
-              </w:pBdr>
-              <w:spacing w:line="276" w:lineRule="auto"/>
+              <w:pStyle w:val="Normal"/>
+              <w:widowControl w:val="false"/>
+              <w:pBdr/>
+              <w:spacing w:lineRule="auto" w:line="276"/>
+              <w:rPr/>
             </w:pPr>
+            <w:r>
+              <w:rPr/>
+            </w:r>
           </w:p>
           <w:tbl>
             <w:tblPr>
               <w:tblW w:w="6075" w:type="dxa"/>
-              <w:tblBorders>
-                <w:insideH w:val="single" w:sz="4" w:space="0" w:color="000000"/>
-              </w:tblBorders>
+              <w:jc w:val="left"/>
+              <w:tblInd w:w="0" w:type="dxa"/>
               <w:tblLayout w:type="fixed"/>
-              <w:tblLook w:val="0000" w:firstRow="0" w:lastRow="0" w:firstColumn="0" w:lastColumn="0" w:noHBand="0" w:noVBand="0"/>
+              <w:tblCellMar>
+                <w:top w:w="0" w:type="dxa"/>
+                <w:left w:w="108" w:type="dxa"/>
+                <w:bottom w:w="0" w:type="dxa"/>
+                <w:right w:w="108" w:type="dxa"/>
+              </w:tblCellMar>
+              <w:tblLook w:val="0000" w:noHBand="0" w:noVBand="0" w:firstColumn="0" w:lastRow="0" w:lastColumn="0" w:firstRow="0"/>
             </w:tblPr>
             <w:tblGrid>
               <w:gridCol w:w="6075"/>
             </w:tblGrid>
             <w:tr>
+              <w:trPr/>
               <w:tc>
                 <w:tcPr>
                   <w:tcW w:w="6075" w:type="dxa"/>
+                  <w:tcBorders>
+                    <w:bottom w:val="single" w:sz="4" w:space="0" w:color="000000"/>
+                  </w:tcBorders>
                 </w:tcPr>
                 <w:p>
                   <w:pPr>
-                    <w:pBdr>
-                      <w:top w:val="nil"/>
-                      <w:left w:val="nil"/>
-                      <w:bottom w:val="nil"/>
-                      <w:right w:val="nil"/>
-                      <w:between w:val="nil"/>
-                    </w:pBdr>
+                    <w:pStyle w:val="Normal"/>
+                    <w:widowControl w:val="false"/>
+                    <w:pBdr/>
+                    <w:rPr/>
                   </w:pPr>
                   <w:r>
-                    <w:t>1.1</w:t>
+                    <w:rPr/>
+                    <w:t xml:space="preserve">1.1 </w:t>
+                  </w:r>
+                  <w:r>
+                    <w:rPr/>
+                    <w:t>O</w:t>
                   </w:r>
                 </w:p>
               </w:tc>
             </w:tr>
             <w:tr>
+              <w:trPr/>
               <w:tc>
                 <w:tcPr>
                   <w:tcW w:w="6075" w:type="dxa"/>
+                  <w:tcBorders>
+                    <w:top w:val="single" w:sz="4" w:space="0" w:color="000000"/>
+                    <w:bottom w:val="single" w:sz="4" w:space="0" w:color="000000"/>
+                  </w:tcBorders>
                 </w:tcPr>
                 <w:p>
                   <w:pPr>
-                    <w:pBdr>
-                      <w:top w:val="nil"/>
-                      <w:left w:val="nil"/>
-                      <w:bottom w:val="nil"/>
-                      <w:right w:val="nil"/>
-                      <w:between w:val="nil"/>
-                    </w:pBdr>
+                    <w:pStyle w:val="Normal"/>
+                    <w:widowControl w:val="false"/>
+                    <w:pBdr/>
+                    <w:rPr/>
                   </w:pPr>
                   <w:r>
-                    <w:t>1.2</w:t>
+                    <w:rPr/>
+                    <w:t xml:space="preserve">1.2 </w:t>
+                  </w:r>
+                  <w:r>
+                    <w:rPr/>
+                    <w:t>O</w:t>
                   </w:r>
                 </w:p>
               </w:tc>
             </w:tr>
             <w:tr>
+              <w:trPr/>
               <w:tc>
                 <w:tcPr>
                   <w:tcW w:w="6075" w:type="dxa"/>
+                  <w:tcBorders>
+                    <w:top w:val="single" w:sz="4" w:space="0" w:color="000000"/>
+                    <w:bottom w:val="single" w:sz="4" w:space="0" w:color="000000"/>
+                  </w:tcBorders>
                 </w:tcPr>
                 <w:p>
                   <w:pPr>
-                    <w:pBdr>
-                      <w:top w:val="nil"/>
-                      <w:left w:val="nil"/>
-                      <w:bottom w:val="nil"/>
-                      <w:right w:val="nil"/>
-                      <w:between w:val="nil"/>
-                    </w:pBdr>
+                    <w:pStyle w:val="Normal"/>
+                    <w:widowControl w:val="false"/>
+                    <w:pBdr/>
+                    <w:rPr/>
                   </w:pPr>
                   <w:r>
-                    <w:t>1.3</w:t>
+                    <w:rPr/>
+                    <w:t xml:space="preserve">1.3 </w:t>
+                  </w:r>
+                  <w:r>
+                    <w:rPr/>
+                    <w:t>F</w:t>
                   </w:r>
                 </w:p>
               </w:tc>
             </w:tr>
             <w:tr>
+              <w:trPr/>
               <w:tc>
                 <w:tcPr>
                   <w:tcW w:w="6075" w:type="dxa"/>
+                  <w:tcBorders>
+                    <w:top w:val="single" w:sz="4" w:space="0" w:color="000000"/>
+                  </w:tcBorders>
                 </w:tcPr>
                 <w:p>
                   <w:pPr>
-                    <w:pBdr>
-                      <w:top w:val="nil"/>
-                      <w:left w:val="nil"/>
-                      <w:bottom w:val="nil"/>
-                      <w:right w:val="nil"/>
-                      <w:between w:val="nil"/>
-                    </w:pBdr>
+                    <w:pStyle w:val="Normal"/>
+                    <w:widowControl w:val="false"/>
+                    <w:pBdr/>
+                    <w:rPr/>
                   </w:pPr>
+                  <w:r>
+                    <w:rPr/>
+                  </w:r>
                 </w:p>
               </w:tc>
             </w:tr>
           </w:tbl>
           <w:p>
             <w:pPr>
-              <w:pBdr>
-                <w:top w:val="nil"/>
-                <w:left w:val="nil"/>
-                <w:bottom w:val="nil"/>
-                <w:right w:val="nil"/>
-                <w:between w:val="nil"/>
-              </w:pBdr>
+              <w:pStyle w:val="Normal"/>
+              <w:widowControl w:val="false"/>
+              <w:pBdr/>
+              <w:rPr/>
             </w:pPr>
+            <w:r>
+              <w:rPr/>
+            </w:r>
           </w:p>
         </w:tc>
       </w:tr>
       <w:tr>
+        <w:trPr/>
         <w:tc>
           <w:tcPr>
-            <w:tcW w:w="3300" w:type="dxa"/>
+            <w:tcW w:w="3299" w:type="dxa"/>
             <w:tcBorders>
               <w:top w:val="single" w:sz="6" w:space="0" w:color="000000"/>
               <w:left w:val="single" w:sz="6" w:space="0" w:color="000000"/>
@@ -447,16 +321,18 @@
           </w:tcPr>
           <w:p>
             <w:pPr>
-              <w:pBdr>
-                <w:top w:val="nil"/>
-                <w:left w:val="nil"/>
-                <w:bottom w:val="nil"/>
-                <w:right w:val="nil"/>
-                <w:between w:val="nil"/>
-              </w:pBdr>
+              <w:pStyle w:val="Normal"/>
+              <w:widowControl w:val="false"/>
+              <w:pBdr/>
+              <w:rPr/>
             </w:pPr>
             <w:r>
-              <w:t>2</w:t>
+              <w:rPr/>
+              <w:t xml:space="preserve">2 </w:t>
+            </w:r>
+            <w:r>
+              <w:rPr/>
+              <w:t>OOF X2</w:t>
             </w:r>
           </w:p>
         </w:tc>
@@ -473,255 +349,184 @@
           </w:tcPr>
           <w:p>
             <w:pPr>
-              <w:widowControl w:val="0"/>
-              <w:pBdr>
-                <w:top w:val="nil"/>
-                <w:left w:val="nil"/>
-                <w:bottom w:val="nil"/>
-                <w:right w:val="nil"/>
-                <w:between w:val="nil"/>
-              </w:pBdr>
-              <w:spacing w:line="276" w:lineRule="auto"/>
+              <w:pStyle w:val="Normal"/>
+              <w:widowControl w:val="false"/>
+              <w:pBdr/>
+              <w:spacing w:lineRule="auto" w:line="276"/>
+              <w:rPr/>
             </w:pPr>
+            <w:r>
+              <w:rPr/>
+            </w:r>
           </w:p>
           <w:tbl>
             <w:tblPr>
               <w:tblW w:w="6075" w:type="dxa"/>
-              <w:tblBorders>
-                <w:insideH w:val="single" w:sz="4" w:space="0" w:color="000000"/>
-              </w:tblBorders>
+              <w:jc w:val="left"/>
+              <w:tblInd w:w="0" w:type="dxa"/>
               <w:tblLayout w:type="fixed"/>
-              <w:tblLook w:val="0000" w:firstRow="0" w:lastRow="0" w:firstColumn="0" w:lastColumn="0" w:noHBand="0" w:noVBand="0"/>
+              <w:tblCellMar>
+                <w:top w:w="0" w:type="dxa"/>
+                <w:left w:w="108" w:type="dxa"/>
+                <w:bottom w:w="0" w:type="dxa"/>
+                <w:right w:w="108" w:type="dxa"/>
+              </w:tblCellMar>
+              <w:tblLook w:val="0000" w:noHBand="0" w:noVBand="0" w:firstColumn="0" w:lastRow="0" w:lastColumn="0" w:firstRow="0"/>
             </w:tblPr>
             <w:tblGrid>
               <w:gridCol w:w="6075"/>
             </w:tblGrid>
             <w:tr>
+              <w:trPr/>
               <w:tc>
                 <w:tcPr>
                   <w:tcW w:w="6075" w:type="dxa"/>
+                  <w:tcBorders>
+                    <w:bottom w:val="single" w:sz="4" w:space="0" w:color="000000"/>
+                  </w:tcBorders>
                 </w:tcPr>
                 <w:p>
                   <w:pPr>
-                    <w:pBdr>
-                      <w:top w:val="nil"/>
-                      <w:left w:val="nil"/>
-                      <w:bottom w:val="nil"/>
-                      <w:right w:val="nil"/>
-                      <w:between w:val="nil"/>
-                    </w:pBdr>
+                    <w:pStyle w:val="Normal"/>
+                    <w:widowControl w:val="false"/>
+                    <w:pBdr/>
+                    <w:rPr/>
                   </w:pPr>
                   <w:r>
-                    <w:t>2.1</w:t>
+                    <w:rPr/>
+                    <w:t xml:space="preserve">2.1 </w:t>
+                  </w:r>
+                  <w:r>
+                    <w:rPr/>
+                    <w:t>O</w:t>
                   </w:r>
                 </w:p>
               </w:tc>
             </w:tr>
             <w:tr>
+              <w:trPr/>
               <w:tc>
                 <w:tcPr>
                   <w:tcW w:w="6075" w:type="dxa"/>
+                  <w:tcBorders>
+                    <w:top w:val="single" w:sz="4" w:space="0" w:color="000000"/>
+                    <w:bottom w:val="single" w:sz="4" w:space="0" w:color="000000"/>
+                  </w:tcBorders>
                 </w:tcPr>
                 <w:p>
                   <w:pPr>
-                    <w:pBdr>
-                      <w:top w:val="nil"/>
-                      <w:left w:val="nil"/>
-                      <w:bottom w:val="nil"/>
-                      <w:right w:val="nil"/>
-                      <w:between w:val="nil"/>
-                    </w:pBdr>
+                    <w:pStyle w:val="Normal"/>
+                    <w:widowControl w:val="false"/>
+                    <w:pBdr/>
+                    <w:rPr/>
                   </w:pPr>
                   <w:r>
-                    <w:t>2.2</w:t>
+                    <w:rPr/>
+                    <w:t xml:space="preserve">2.2 </w:t>
+                  </w:r>
+                  <w:r>
+                    <w:rPr/>
+                    <w:t>O</w:t>
                   </w:r>
                 </w:p>
               </w:tc>
             </w:tr>
             <w:tr>
+              <w:trPr/>
               <w:tc>
                 <w:tcPr>
                   <w:tcW w:w="6075" w:type="dxa"/>
+                  <w:tcBorders>
+                    <w:top w:val="single" w:sz="4" w:space="0" w:color="000000"/>
+                    <w:bottom w:val="single" w:sz="4" w:space="0" w:color="000000"/>
+                  </w:tcBorders>
                 </w:tcPr>
                 <w:p>
                   <w:pPr>
-                    <w:pBdr>
-                      <w:top w:val="nil"/>
-                      <w:left w:val="nil"/>
-                      <w:bottom w:val="nil"/>
-                      <w:right w:val="nil"/>
-                      <w:between w:val="nil"/>
-                    </w:pBdr>
+                    <w:pStyle w:val="Normal"/>
+                    <w:widowControl w:val="false"/>
+                    <w:pBdr/>
+                    <w:rPr/>
                   </w:pPr>
                   <w:r>
-                    <w:t>2.3</w:t>
+                    <w:rPr/>
+                    <w:t xml:space="preserve">2.3 </w:t>
+                  </w:r>
+                  <w:r>
+                    <w:rPr/>
+                    <w:t>F</w:t>
                   </w:r>
                 </w:p>
               </w:tc>
             </w:tr>
             <w:tr>
+              <w:trPr/>
               <w:tc>
                 <w:tcPr>
                   <w:tcW w:w="6075" w:type="dxa"/>
+                  <w:tcBorders>
+                    <w:top w:val="single" w:sz="4" w:space="0" w:color="000000"/>
+                  </w:tcBorders>
                 </w:tcPr>
                 <w:p>
                   <w:pPr>
-                    <w:pBdr>
-                      <w:top w:val="nil"/>
-                      <w:left w:val="nil"/>
-                      <w:bottom w:val="nil"/>
-                      <w:right w:val="nil"/>
-                      <w:between w:val="nil"/>
-                    </w:pBdr>
+                    <w:pStyle w:val="Normal"/>
+                    <w:widowControl w:val="false"/>
+                    <w:pBdr/>
+                    <w:rPr/>
                   </w:pPr>
+                  <w:r>
+                    <w:rPr/>
+                    <w:t xml:space="preserve"> </w:t>
+                  </w:r>
                 </w:p>
               </w:tc>
             </w:tr>
           </w:tbl>
           <w:p>
             <w:pPr>
-              <w:pBdr>
-                <w:top w:val="nil"/>
-                <w:left w:val="nil"/>
-                <w:bottom w:val="nil"/>
-                <w:right w:val="nil"/>
-                <w:between w:val="nil"/>
-              </w:pBdr>
+              <w:pStyle w:val="Normal"/>
+              <w:widowControl w:val="false"/>
+              <w:pBdr/>
+              <w:rPr/>
             </w:pPr>
+            <w:r>
+              <w:rPr/>
+            </w:r>
           </w:p>
         </w:tc>
       </w:tr>
     </w:tbl>
     <w:p>
       <w:pPr>
-        <w:pBdr>
-          <w:top w:val="nil"/>
-          <w:left w:val="nil"/>
-          <w:bottom w:val="nil"/>
-          <w:right w:val="nil"/>
-          <w:between w:val="nil"/>
-        </w:pBdr>
-        <w:spacing w:after="120"/>
-      </w:pPr>
-    </w:p>
-    <w:p>
-      <w:pPr>
-        <w:pBdr>
-          <w:top w:val="nil"/>
-          <w:left w:val="nil"/>
-          <w:bottom w:val="nil"/>
-          <w:right w:val="nil"/>
-          <w:between w:val="nil"/>
-        </w:pBdr>
-        <w:ind w:left="360"/>
+        <w:pStyle w:val="Normal"/>
+        <w:pBdr/>
+        <w:spacing w:before="0" w:after="120"/>
+        <w:rPr/>
       </w:pPr>
       <w:r>
-        <w:rPr>
-          <w:b/>
-          <w:sz w:val="26"/>
-          <w:szCs w:val="26"/>
-        </w:rPr>
-        <w:t xml:space="preserve">Test Completion Indicator: </w:t>
-      </w:r>
-      <w:r>
-        <w:rPr>
-          <w:color w:val="000000"/>
-          <w:highlight w:val="yellow"/>
-        </w:rPr>
-        <w:t>[i.e., “Student Data Submitted Successfully.” – Addition of student record has been stored in database.]</w:t>
+        <w:rPr/>
       </w:r>
     </w:p>
-    <w:p>
-      <w:pPr>
-        <w:pBdr>
-          <w:top w:val="nil"/>
-          <w:left w:val="nil"/>
-          <w:bottom w:val="nil"/>
-          <w:right w:val="nil"/>
-          <w:between w:val="nil"/>
-        </w:pBdr>
-        <w:ind w:left="360"/>
-      </w:pPr>
-    </w:p>
-    <w:p>
-      <w:pPr>
-        <w:pBdr>
-          <w:top w:val="nil"/>
-          <w:left w:val="nil"/>
-          <w:bottom w:val="nil"/>
-          <w:right w:val="nil"/>
-          <w:between w:val="nil"/>
-        </w:pBdr>
-        <w:ind w:left="360"/>
-      </w:pPr>
-      <w:r>
-        <w:rPr>
-          <w:b/>
-          <w:sz w:val="26"/>
-          <w:szCs w:val="26"/>
-        </w:rPr>
-        <w:t>Evaluation Process:</w:t>
-      </w:r>
-      <w:r>
-        <w:t xml:space="preserve"> </w:t>
-      </w:r>
-      <w:r>
-        <w:rPr>
-          <w:color w:val="000000"/>
-          <w:highlight w:val="yellow"/>
-        </w:rPr>
-        <w:t>[i.e., Open student record to ensure all fields entered were saved.]</w:t>
-      </w:r>
-    </w:p>
-    <w:p>
-      <w:pPr>
-        <w:pBdr>
-          <w:top w:val="nil"/>
-          <w:left w:val="nil"/>
-          <w:bottom w:val="nil"/>
-          <w:right w:val="nil"/>
-          <w:between w:val="nil"/>
-        </w:pBdr>
-      </w:pPr>
-    </w:p>
-    <w:p>
-      <w:pPr>
-        <w:pBdr>
-          <w:top w:val="nil"/>
-          <w:left w:val="nil"/>
-          <w:bottom w:val="nil"/>
-          <w:right w:val="nil"/>
-          <w:between w:val="nil"/>
-        </w:pBdr>
-        <w:spacing w:after="120"/>
-      </w:pPr>
-      <w:r>
-        <w:rPr>
-          <w:b/>
-          <w:i/>
-          <w:sz w:val="28"/>
-          <w:szCs w:val="28"/>
-        </w:rPr>
-        <w:t>2.2. Next Test Case ID and so on.</w:t>
-      </w:r>
-    </w:p>
-    <w:p/>
     <w:sectPr>
+      <w:type w:val="nextPage"/>
       <w:pgSz w:w="12240" w:h="15840"/>
-      <w:pgMar w:top="1440" w:right="1440" w:bottom="1440" w:left="1440" w:header="720" w:footer="720" w:gutter="0"/>
-      <w:cols w:space="720"/>
-      <w:docGrid w:linePitch="360"/>
+      <w:pgMar w:left="1440" w:right="1440" w:header="0" w:top="1440" w:footer="0" w:bottom="1440" w:gutter="0"/>
+      <w:pgNumType w:fmt="decimal"/>
+      <w:formProt w:val="false"/>
+      <w:textDirection w:val="lrTb"/>
+      <w:docGrid w:type="default" w:linePitch="360" w:charSpace="0"/>
     </w:sectPr>
   </w:body>
 </w:document>
 </file>
 
 <file path=word/styles.xml><?xml version="1.0" encoding="utf-8"?>
-<w:styles xmlns:mc="http://schemas.openxmlformats.org/markup-compatibility/2006" xmlns:r="http://schemas.openxmlformats.org/officeDocument/2006/relationships" xmlns:w="http://schemas.openxmlformats.org/wordprocessingml/2006/main" xmlns:w14="http://schemas.microsoft.com/office/word/2010/wordml" xmlns:w15="http://schemas.microsoft.com/office/word/2012/wordml" xmlns:w16cex="http://schemas.microsoft.com/office/word/2018/wordml/cex" xmlns:w16cid="http://schemas.microsoft.com/office/word/2016/wordml/cid" xmlns:w16="http://schemas.microsoft.com/office/word/2018/wordml" xmlns:w16se="http://schemas.microsoft.com/office/word/2015/wordml/symex" mc:Ignorable="w14 w15 w16se w16cid w16 w16cex">
+<w:styles xmlns:w="http://schemas.openxmlformats.org/wordprocessingml/2006/main" xmlns:w14="http://schemas.microsoft.com/office/word/2010/wordml" xmlns:mc="http://schemas.openxmlformats.org/markup-compatibility/2006" mc:Ignorable="w14">
   <w:docDefaults>
     <w:rPrDefault>
       <w:rPr>
-        <w:rFonts w:asciiTheme="minorHAnsi" w:eastAsiaTheme="minorHAnsi" w:hAnsiTheme="minorHAnsi" w:cstheme="minorBidi"/>
+        <w:rFonts w:ascii="Calibri" w:hAnsi="Calibri" w:eastAsia="Calibri" w:cs="" w:asciiTheme="minorHAnsi" w:cstheme="minorBidi" w:eastAsiaTheme="minorHAnsi" w:hAnsiTheme="minorHAnsi"/>
         <w:sz w:val="22"/>
         <w:szCs w:val="22"/>
         <w:lang w:val="en-US" w:eastAsia="en-US" w:bidi="ar-SA"/>
@@ -729,21 +534,21 @@
     </w:rPrDefault>
     <w:pPrDefault>
       <w:pPr>
-        <w:spacing w:after="160" w:line="259" w:lineRule="auto"/>
+        <w:suppressAutoHyphens w:val="true"/>
       </w:pPr>
     </w:pPrDefault>
   </w:docDefaults>
   <w:latentStyles w:defLockedState="0" w:defUIPriority="99" w:defSemiHidden="0" w:defUnhideWhenUsed="0" w:defQFormat="0" w:count="376">
     <w:lsdException w:name="Normal" w:uiPriority="0" w:qFormat="1"/>
     <w:lsdException w:name="heading 1" w:uiPriority="9" w:qFormat="1"/>
-    <w:lsdException w:name="heading 2" w:semiHidden="1" w:uiPriority="9" w:unhideWhenUsed="1" w:qFormat="1"/>
-    <w:lsdException w:name="heading 3" w:semiHidden="1" w:uiPriority="9" w:unhideWhenUsed="1" w:qFormat="1"/>
-    <w:lsdException w:name="heading 4" w:semiHidden="1" w:uiPriority="9" w:unhideWhenUsed="1" w:qFormat="1"/>
-    <w:lsdException w:name="heading 5" w:semiHidden="1" w:uiPriority="9" w:unhideWhenUsed="1" w:qFormat="1"/>
-    <w:lsdException w:name="heading 6" w:semiHidden="1" w:uiPriority="9" w:unhideWhenUsed="1" w:qFormat="1"/>
-    <w:lsdException w:name="heading 7" w:semiHidden="1" w:uiPriority="9" w:unhideWhenUsed="1" w:qFormat="1"/>
-    <w:lsdException w:name="heading 8" w:semiHidden="1" w:uiPriority="9" w:unhideWhenUsed="1" w:qFormat="1"/>
-    <w:lsdException w:name="heading 9" w:semiHidden="1" w:uiPriority="9" w:unhideWhenUsed="1" w:qFormat="1"/>
+    <w:lsdException w:name="heading 2" w:uiPriority="9" w:semiHidden="1" w:unhideWhenUsed="1" w:qFormat="1"/>
+    <w:lsdException w:name="heading 3" w:uiPriority="9" w:semiHidden="1" w:unhideWhenUsed="1" w:qFormat="1"/>
+    <w:lsdException w:name="heading 4" w:uiPriority="9" w:semiHidden="1" w:unhideWhenUsed="1" w:qFormat="1"/>
+    <w:lsdException w:name="heading 5" w:uiPriority="9" w:semiHidden="1" w:unhideWhenUsed="1" w:qFormat="1"/>
+    <w:lsdException w:name="heading 6" w:uiPriority="9" w:semiHidden="1" w:unhideWhenUsed="1" w:qFormat="1"/>
+    <w:lsdException w:name="heading 7" w:uiPriority="9" w:semiHidden="1" w:unhideWhenUsed="1" w:qFormat="1"/>
+    <w:lsdException w:name="heading 8" w:uiPriority="9" w:semiHidden="1" w:unhideWhenUsed="1" w:qFormat="1"/>
+    <w:lsdException w:name="heading 9" w:uiPriority="9" w:semiHidden="1" w:unhideWhenUsed="1" w:qFormat="1"/>
     <w:lsdException w:name="index 1" w:semiHidden="1" w:unhideWhenUsed="1"/>
     <w:lsdException w:name="index 2" w:semiHidden="1" w:unhideWhenUsed="1"/>
     <w:lsdException w:name="index 3" w:semiHidden="1" w:unhideWhenUsed="1"/>
@@ -753,22 +558,22 @@
     <w:lsdException w:name="index 7" w:semiHidden="1" w:unhideWhenUsed="1"/>
     <w:lsdException w:name="index 8" w:semiHidden="1" w:unhideWhenUsed="1"/>
     <w:lsdException w:name="index 9" w:semiHidden="1" w:unhideWhenUsed="1"/>
-    <w:lsdException w:name="toc 1" w:semiHidden="1" w:uiPriority="39" w:unhideWhenUsed="1"/>
-    <w:lsdException w:name="toc 2" w:semiHidden="1" w:uiPriority="39" w:unhideWhenUsed="1"/>
-    <w:lsdException w:name="toc 3" w:semiHidden="1" w:uiPriority="39" w:unhideWhenUsed="1"/>
-    <w:lsdException w:name="toc 4" w:semiHidden="1" w:uiPriority="39" w:unhideWhenUsed="1"/>
-    <w:lsdException w:name="toc 5" w:semiHidden="1" w:uiPriority="39" w:unhideWhenUsed="1"/>
-    <w:lsdException w:name="toc 6" w:semiHidden="1" w:uiPriority="39" w:unhideWhenUsed="1"/>
-    <w:lsdException w:name="toc 7" w:semiHidden="1" w:uiPriority="39" w:unhideWhenUsed="1"/>
-    <w:lsdException w:name="toc 8" w:semiHidden="1" w:uiPriority="39" w:unhideWhenUsed="1"/>
-    <w:lsdException w:name="toc 9" w:semiHidden="1" w:uiPriority="39" w:unhideWhenUsed="1"/>
+    <w:lsdException w:name="toc 1" w:uiPriority="39" w:semiHidden="1" w:unhideWhenUsed="1"/>
+    <w:lsdException w:name="toc 2" w:uiPriority="39" w:semiHidden="1" w:unhideWhenUsed="1"/>
+    <w:lsdException w:name="toc 3" w:uiPriority="39" w:semiHidden="1" w:unhideWhenUsed="1"/>
+    <w:lsdException w:name="toc 4" w:uiPriority="39" w:semiHidden="1" w:unhideWhenUsed="1"/>
+    <w:lsdException w:name="toc 5" w:uiPriority="39" w:semiHidden="1" w:unhideWhenUsed="1"/>
+    <w:lsdException w:name="toc 6" w:uiPriority="39" w:semiHidden="1" w:unhideWhenUsed="1"/>
+    <w:lsdException w:name="toc 7" w:uiPriority="39" w:semiHidden="1" w:unhideWhenUsed="1"/>
+    <w:lsdException w:name="toc 8" w:uiPriority="39" w:semiHidden="1" w:unhideWhenUsed="1"/>
+    <w:lsdException w:name="toc 9" w:uiPriority="39" w:semiHidden="1" w:unhideWhenUsed="1"/>
     <w:lsdException w:name="Normal Indent" w:semiHidden="1" w:unhideWhenUsed="1"/>
     <w:lsdException w:name="footnote text" w:semiHidden="1" w:unhideWhenUsed="1"/>
     <w:lsdException w:name="annotation text" w:semiHidden="1" w:unhideWhenUsed="1"/>
     <w:lsdException w:name="header" w:semiHidden="1" w:unhideWhenUsed="1"/>
     <w:lsdException w:name="footer" w:semiHidden="1" w:unhideWhenUsed="1"/>
     <w:lsdException w:name="index heading" w:semiHidden="1" w:unhideWhenUsed="1"/>
-    <w:lsdException w:name="caption" w:semiHidden="1" w:uiPriority="35" w:unhideWhenUsed="1" w:qFormat="1"/>
+    <w:lsdException w:name="caption" w:uiPriority="35" w:semiHidden="1" w:unhideWhenUsed="1" w:qFormat="1"/>
     <w:lsdException w:name="table of figures" w:semiHidden="1" w:unhideWhenUsed="1"/>
     <w:lsdException w:name="envelope address" w:semiHidden="1" w:unhideWhenUsed="1"/>
     <w:lsdException w:name="envelope return" w:semiHidden="1" w:unhideWhenUsed="1"/>
@@ -799,7 +604,7 @@
     <w:lsdException w:name="Title" w:uiPriority="10" w:qFormat="1"/>
     <w:lsdException w:name="Closing" w:semiHidden="1" w:unhideWhenUsed="1"/>
     <w:lsdException w:name="Signature" w:semiHidden="1" w:unhideWhenUsed="1"/>
-    <w:lsdException w:name="Default Paragraph Font" w:semiHidden="1" w:uiPriority="1" w:unhideWhenUsed="1"/>
+    <w:lsdException w:name="Default Paragraph Font" w:uiPriority="1" w:semiHidden="1" w:unhideWhenUsed="1"/>
     <w:lsdException w:name="Body Text" w:semiHidden="1" w:unhideWhenUsed="1"/>
     <w:lsdException w:name="Body Text Indent" w:semiHidden="1" w:unhideWhenUsed="1"/>
     <w:lsdException w:name="List Continue" w:semiHidden="1" w:unhideWhenUsed="1"/>
@@ -999,8 +804,8 @@
     <w:lsdException w:name="Subtle Reference" w:uiPriority="31" w:qFormat="1"/>
     <w:lsdException w:name="Intense Reference" w:uiPriority="32" w:qFormat="1"/>
     <w:lsdException w:name="Book Title" w:uiPriority="33" w:qFormat="1"/>
-    <w:lsdException w:name="Bibliography" w:semiHidden="1" w:uiPriority="37" w:unhideWhenUsed="1"/>
-    <w:lsdException w:name="TOC Heading" w:semiHidden="1" w:uiPriority="39" w:unhideWhenUsed="1" w:qFormat="1"/>
+    <w:lsdException w:name="Bibliography" w:uiPriority="37" w:semiHidden="1" w:unhideWhenUsed="1"/>
+    <w:lsdException w:name="TOC Heading" w:uiPriority="39" w:semiHidden="1" w:unhideWhenUsed="1" w:qFormat="1"/>
     <w:lsdException w:name="Plain Table 1" w:uiPriority="41"/>
     <w:lsdException w:name="Plain Table 2" w:uiPriority="42"/>
     <w:lsdException w:name="Plain Table 3" w:uiPriority="43"/>
@@ -1111,23 +916,97 @@
     <w:lsdException w:name="Unresolved Mention" w:semiHidden="1" w:unhideWhenUsed="1"/>
     <w:lsdException w:name="Smart Link" w:semiHidden="1" w:unhideWhenUsed="1"/>
   </w:latentStyles>
-  <w:style w:type="paragraph" w:default="1" w:styleId="Normal">
+  <w:style w:type="paragraph" w:styleId="Normal" w:default="1">
     <w:name w:val="Normal"/>
-    <w:rsid w:val="00EB45C4"/>
+    <w:qFormat/>
+    <w:rsid w:val="00eb45c4"/>
     <w:pPr>
-      <w:spacing w:after="0" w:line="240" w:lineRule="auto"/>
+      <w:widowControl/>
+      <w:bidi w:val="0"/>
+      <w:spacing w:lineRule="auto" w:line="240" w:before="0" w:after="0"/>
+      <w:jc w:val="left"/>
     </w:pPr>
     <w:rPr>
-      <w:rFonts w:ascii="Arial" w:eastAsia="Arial" w:hAnsi="Arial" w:cs="Arial"/>
+      <w:rFonts w:ascii="Arial" w:hAnsi="Arial" w:eastAsia="Arial" w:cs="Arial"/>
+      <w:color w:val="auto"/>
+      <w:kern w:val="0"/>
+      <w:sz w:val="24"/>
+      <w:szCs w:val="24"/>
+      <w:lang w:val="en-US" w:eastAsia="en-US" w:bidi="ar-SA"/>
+    </w:rPr>
+  </w:style>
+  <w:style w:type="character" w:styleId="DefaultParagraphFont" w:default="1">
+    <w:name w:val="Default Paragraph Font"/>
+    <w:uiPriority w:val="1"/>
+    <w:semiHidden/>
+    <w:unhideWhenUsed/>
+    <w:qFormat/>
+    <w:rPr/>
+  </w:style>
+  <w:style w:type="paragraph" w:styleId="Heading">
+    <w:name w:val="Heading"/>
+    <w:basedOn w:val="Normal"/>
+    <w:next w:val="TextBody"/>
+    <w:qFormat/>
+    <w:pPr>
+      <w:keepNext w:val="true"/>
+      <w:spacing w:before="240" w:after="120"/>
+    </w:pPr>
+    <w:rPr>
+      <w:rFonts w:ascii="Liberation Sans" w:hAnsi="Liberation Sans" w:eastAsia="Noto Sans CJK SC" w:cs="Lohit Devanagari"/>
+      <w:sz w:val="28"/>
+      <w:szCs w:val="28"/>
+    </w:rPr>
+  </w:style>
+  <w:style w:type="paragraph" w:styleId="TextBody">
+    <w:name w:val="Body Text"/>
+    <w:basedOn w:val="Normal"/>
+    <w:pPr>
+      <w:spacing w:lineRule="auto" w:line="276" w:before="0" w:after="140"/>
+    </w:pPr>
+    <w:rPr/>
+  </w:style>
+  <w:style w:type="paragraph" w:styleId="List">
+    <w:name w:val="List"/>
+    <w:basedOn w:val="TextBody"/>
+    <w:pPr/>
+    <w:rPr>
+      <w:rFonts w:cs="Lohit Devanagari"/>
+    </w:rPr>
+  </w:style>
+  <w:style w:type="paragraph" w:styleId="Caption">
+    <w:name w:val="Caption"/>
+    <w:basedOn w:val="Normal"/>
+    <w:qFormat/>
+    <w:pPr>
+      <w:suppressLineNumbers/>
+      <w:spacing w:before="120" w:after="120"/>
+    </w:pPr>
+    <w:rPr>
+      <w:rFonts w:cs="Lohit Devanagari"/>
+      <w:i/>
+      <w:iCs/>
       <w:sz w:val="24"/>
       <w:szCs w:val="24"/>
     </w:rPr>
   </w:style>
-  <w:style w:type="character" w:default="1" w:styleId="DefaultParagraphFont">
-    <w:name w:val="Default Paragraph Font"/>
-    <w:uiPriority w:val="1"/>
+  <w:style w:type="paragraph" w:styleId="Index">
+    <w:name w:val="Index"/>
+    <w:basedOn w:val="Normal"/>
+    <w:qFormat/>
+    <w:pPr>
+      <w:suppressLineNumbers/>
+    </w:pPr>
+    <w:rPr>
+      <w:rFonts w:cs="Lohit Devanagari"/>
+    </w:rPr>
+  </w:style>
+  <w:style w:type="numbering" w:styleId="NoList" w:default="1">
+    <w:name w:val="No List"/>
+    <w:uiPriority w:val="99"/>
     <w:semiHidden/>
     <w:unhideWhenUsed/>
+    <w:qFormat/>
   </w:style>
   <w:style w:type="table" w:default="1" w:styleId="TableNormal">
     <w:name w:val="Normal Table"/>
@@ -1135,7 +1014,6 @@
     <w:semiHidden/>
     <w:unhideWhenUsed/>
     <w:tblPr>
-      <w:tblInd w:w="0" w:type="dxa"/>
       <w:tblCellMar>
         <w:top w:w="0" w:type="dxa"/>
         <w:left w:w="108" w:type="dxa"/>
@@ -1143,12 +1021,6 @@
         <w:right w:w="108" w:type="dxa"/>
       </w:tblCellMar>
     </w:tblPr>
-  </w:style>
-  <w:style w:type="numbering" w:default="1" w:styleId="NoList">
-    <w:name w:val="No List"/>
-    <w:uiPriority w:val="99"/>
-    <w:semiHidden/>
-    <w:unhideWhenUsed/>
   </w:style>
 </w:styles>
 </file>

</xml_diff>